<commit_message>
Added SE remaining Practicals and assignment
</commit_message>
<xml_diff>
--- a/sem5/SE/Practical 1/68_AdnanShaikh_SE_Practical1_TE.docx
+++ b/sem5/SE/Practical 1/68_AdnanShaikh_SE_Practical1_TE.docx
@@ -15,6 +15,8 @@
         <w:ind w:left="0" w:firstLine="0"/>
         <w:jc w:val="left"/>
       </w:pPr>
+      <w:bookmarkStart w:id="0" w:name="_GoBack"/>
+      <w:bookmarkEnd w:id="0"/>
       <w:r>
         <w:t xml:space="preserve"> </w:t>
       </w:r>
@@ -155,7 +157,7 @@
                     <pic:cNvPicPr/>
                   </pic:nvPicPr>
                   <pic:blipFill>
-                    <a:blip r:embed="rId6"/>
+                    <a:blip r:embed="rId8"/>
                     <a:stretch>
                       <a:fillRect/>
                     </a:stretch>
@@ -239,11 +241,16 @@
         <w:spacing w:after="0"/>
         <w:ind w:left="0" w:right="1403" w:firstLine="0"/>
       </w:pPr>
+      <w:proofErr w:type="gramStart"/>
       <w:r>
         <w:t xml:space="preserve">2. </w:t>
       </w:r>
       <w:r>
-        <w:t>Cash On Delivery (COD) as</w:t>
+        <w:t>Cash On Delivery (COD)</w:t>
+      </w:r>
+      <w:proofErr w:type="gramEnd"/>
+      <w:r>
+        <w:t xml:space="preserve"> as</w:t>
       </w:r>
       <w:r>
         <w:t xml:space="preserve"> well as online payment option</w:t>
@@ -503,7 +510,15 @@
         <w:ind w:left="0" w:right="1403" w:firstLine="0"/>
       </w:pPr>
       <w:r>
-        <w:t>4. Documentation should be prepare in multiple languages (English, Hindi, Kanji,….).</w:t>
+        <w:t xml:space="preserve">4. Documentation should be prepare in multiple languages (English, Hindi, </w:t>
+      </w:r>
+      <w:proofErr w:type="gramStart"/>
+      <w:r>
+        <w:t>Kanji,….)</w:t>
+      </w:r>
+      <w:proofErr w:type="gramEnd"/>
+      <w:r>
+        <w:t>.</w:t>
       </w:r>
     </w:p>
     <w:p>
@@ -583,12 +598,14 @@
       <w:r>
         <w:t xml:space="preserve"> </w:t>
       </w:r>
+      <w:proofErr w:type="spellStart"/>
       <w:r>
         <w:rPr>
           <w:u w:val="single" w:color="000000"/>
         </w:rPr>
         <w:t>Modeling</w:t>
       </w:r>
+      <w:proofErr w:type="spellEnd"/>
       <w:r>
         <w:t xml:space="preserve">:  </w:t>
       </w:r>
@@ -618,7 +635,7 @@
                     <pic:cNvPicPr/>
                   </pic:nvPicPr>
                   <pic:blipFill>
-                    <a:blip r:embed="rId7"/>
+                    <a:blip r:embed="rId9"/>
                     <a:stretch>
                       <a:fillRect/>
                     </a:stretch>
@@ -985,7 +1002,7 @@
                     </pic:cNvPicPr>
                   </pic:nvPicPr>
                   <pic:blipFill>
-                    <a:blip r:embed="rId8">
+                    <a:blip r:embed="rId10">
                       <a:extLst>
                         <a:ext uri="{28A0092B-C50C-407E-A947-70E740481C1C}">
                           <a14:useLocalDpi xmlns:a14="http://schemas.microsoft.com/office/drawing/2010/main" val="0"/>
@@ -1180,7 +1197,15 @@
         <w:ind w:left="0" w:firstLine="0"/>
       </w:pPr>
       <w:r>
-        <w:t>4. I) What tasks accomplished since last meeting?</w:t>
+        <w:t xml:space="preserve">4. I) </w:t>
+      </w:r>
+      <w:proofErr w:type="gramStart"/>
+      <w:r>
+        <w:t>What</w:t>
+      </w:r>
+      <w:proofErr w:type="gramEnd"/>
+      <w:r>
+        <w:t xml:space="preserve"> tasks accomplished since last meeting?</w:t>
       </w:r>
     </w:p>
     <w:p>
@@ -1275,12 +1300,14 @@
         <w:spacing w:after="0" w:line="259" w:lineRule="auto"/>
         <w:ind w:left="0" w:firstLine="0"/>
       </w:pPr>
+      <w:proofErr w:type="spellStart"/>
       <w:r>
         <w:rPr>
           <w:u w:val="single"/>
         </w:rPr>
         <w:t>Modeling</w:t>
       </w:r>
+      <w:proofErr w:type="spellEnd"/>
       <w:r>
         <w:t xml:space="preserve">: </w:t>
       </w:r>
@@ -1316,7 +1343,7 @@
                     </pic:cNvPicPr>
                   </pic:nvPicPr>
                   <pic:blipFill rotWithShape="1">
-                    <a:blip r:embed="rId9">
+                    <a:blip r:embed="rId11">
                       <a:extLst>
                         <a:ext uri="{28A0092B-C50C-407E-A947-70E740481C1C}">
                           <a14:useLocalDpi xmlns:a14="http://schemas.microsoft.com/office/drawing/2010/main" val="0"/>
@@ -1858,6 +1885,7 @@
         <w:spacing w:after="0" w:line="259" w:lineRule="auto"/>
         <w:ind w:left="0" w:firstLine="0"/>
       </w:pPr>
+      <w:proofErr w:type="spellStart"/>
       <w:r>
         <w:rPr>
           <w:u w:val="single"/>
@@ -1865,6 +1893,7 @@
         <w:lastRenderedPageBreak/>
         <w:t>Modeling</w:t>
       </w:r>
+      <w:proofErr w:type="spellEnd"/>
       <w:r>
         <w:t>:</w:t>
       </w:r>
@@ -1899,7 +1928,7 @@
                     </pic:cNvPicPr>
                   </pic:nvPicPr>
                   <pic:blipFill rotWithShape="1">
-                    <a:blip r:embed="rId10">
+                    <a:blip r:embed="rId12">
                       <a:extLst>
                         <a:ext uri="{28A0092B-C50C-407E-A947-70E740481C1C}">
                           <a14:useLocalDpi xmlns:a14="http://schemas.microsoft.com/office/drawing/2010/main" val="0"/>
@@ -1997,7 +2026,15 @@
         <w:sym w:font="Wingdings" w:char="F0E0"/>
       </w:r>
       <w:r>
-        <w:t xml:space="preserve"> Adding online t</w:t>
+        <w:t xml:space="preserve"> </w:t>
+      </w:r>
+      <w:proofErr w:type="gramStart"/>
+      <w:r>
+        <w:t>Adding</w:t>
+      </w:r>
+      <w:proofErr w:type="gramEnd"/>
+      <w:r>
+        <w:t xml:space="preserve"> online t</w:t>
       </w:r>
       <w:r>
         <w:t xml:space="preserve">ransaction option </w:t>
@@ -2317,8 +2354,6 @@
       <w:r>
         <w:t>12</w:t>
       </w:r>
-      <w:bookmarkStart w:id="0" w:name="_GoBack"/>
-      <w:bookmarkEnd w:id="0"/>
       <w:r>
         <w:t xml:space="preserve"> </w:t>
       </w:r>
@@ -2340,12 +2375,14 @@
         <w:spacing w:after="0" w:line="240" w:lineRule="auto"/>
         <w:ind w:left="0" w:firstLine="0"/>
       </w:pPr>
+      <w:proofErr w:type="spellStart"/>
       <w:r>
         <w:rPr>
           <w:u w:val="single"/>
         </w:rPr>
         <w:t>Modeling</w:t>
       </w:r>
+      <w:proofErr w:type="spellEnd"/>
       <w:r>
         <w:t>: Model of product status page</w:t>
       </w:r>
@@ -2381,7 +2418,7 @@
                     </pic:cNvPicPr>
                   </pic:nvPicPr>
                   <pic:blipFill>
-                    <a:blip r:embed="rId11" cstate="print">
+                    <a:blip r:embed="rId13" cstate="print">
                       <a:extLst>
                         <a:ext uri="{28A0092B-C50C-407E-A947-70E740481C1C}">
                           <a14:useLocalDpi xmlns:a14="http://schemas.microsoft.com/office/drawing/2010/main" val="0"/>
@@ -2465,7 +2502,15 @@
         <w:sym w:font="Wingdings" w:char="F0E0"/>
       </w:r>
       <w:r>
-        <w:t xml:space="preserve"> Multiple shipping address option </w:t>
+        <w:t xml:space="preserve"> </w:t>
+      </w:r>
+      <w:proofErr w:type="gramStart"/>
+      <w:r>
+        <w:t>Multiple</w:t>
+      </w:r>
+      <w:proofErr w:type="gramEnd"/>
+      <w:r>
+        <w:t xml:space="preserve"> shipping address option </w:t>
       </w:r>
       <w:r>
         <w:sym w:font="Wingdings" w:char="F0E0"/>
@@ -2610,12 +2655,82 @@
       </w:r>
     </w:p>
     <w:sectPr>
+      <w:headerReference w:type="default" r:id="rId14"/>
       <w:pgSz w:w="11906" w:h="16838"/>
       <w:pgMar w:top="1445" w:right="24" w:bottom="1482" w:left="1440" w:header="720" w:footer="720" w:gutter="0"/>
       <w:cols w:space="720"/>
     </w:sectPr>
   </w:body>
 </w:document>
+</file>
+
+<file path=word/endnotes.xml><?xml version="1.0" encoding="utf-8"?>
+<w:endnotes xmlns:wpc="http://schemas.microsoft.com/office/word/2010/wordprocessingCanvas" xmlns:cx="http://schemas.microsoft.com/office/drawing/2014/chartex" xmlns:cx1="http://schemas.microsoft.com/office/drawing/2015/9/8/chartex" xmlns:mc="http://schemas.openxmlformats.org/markup-compatibility/2006" xmlns:o="urn:schemas-microsoft-com:office:office" xmlns:r="http://schemas.openxmlformats.org/officeDocument/2006/relationships" xmlns:m="http://schemas.openxmlformats.org/officeDocument/2006/math" xmlns:v="urn:schemas-microsoft-com:vml" xmlns:wp14="http://schemas.microsoft.com/office/word/2010/wordprocessingDrawing" xmlns:wp="http://schemas.openxmlformats.org/drawingml/2006/wordprocessingDrawing" xmlns:w10="urn:schemas-microsoft-com:office:word" xmlns:w="http://schemas.openxmlformats.org/wordprocessingml/2006/main" xmlns:w14="http://schemas.microsoft.com/office/word/2010/wordml" xmlns:w15="http://schemas.microsoft.com/office/word/2012/wordml" xmlns:w16se="http://schemas.microsoft.com/office/word/2015/wordml/symex" xmlns:wpg="http://schemas.microsoft.com/office/word/2010/wordprocessingGroup" xmlns:wpi="http://schemas.microsoft.com/office/word/2010/wordprocessingInk" xmlns:wne="http://schemas.microsoft.com/office/word/2006/wordml" xmlns:wps="http://schemas.microsoft.com/office/word/2010/wordprocessingShape" mc:Ignorable="w14 w15 w16se wp14">
+  <w:endnote w:type="separator" w:id="-1">
+    <w:p>
+      <w:pPr>
+        <w:spacing w:after="0" w:line="240" w:lineRule="auto"/>
+      </w:pPr>
+      <w:r>
+        <w:separator/>
+      </w:r>
+    </w:p>
+  </w:endnote>
+  <w:endnote w:type="continuationSeparator" w:id="0">
+    <w:p>
+      <w:pPr>
+        <w:spacing w:after="0" w:line="240" w:lineRule="auto"/>
+      </w:pPr>
+      <w:r>
+        <w:continuationSeparator/>
+      </w:r>
+    </w:p>
+  </w:endnote>
+</w:endnotes>
+</file>
+
+<file path=word/footnotes.xml><?xml version="1.0" encoding="utf-8"?>
+<w:footnotes xmlns:wpc="http://schemas.microsoft.com/office/word/2010/wordprocessingCanvas" xmlns:cx="http://schemas.microsoft.com/office/drawing/2014/chartex" xmlns:cx1="http://schemas.microsoft.com/office/drawing/2015/9/8/chartex" xmlns:mc="http://schemas.openxmlformats.org/markup-compatibility/2006" xmlns:o="urn:schemas-microsoft-com:office:office" xmlns:r="http://schemas.openxmlformats.org/officeDocument/2006/relationships" xmlns:m="http://schemas.openxmlformats.org/officeDocument/2006/math" xmlns:v="urn:schemas-microsoft-com:vml" xmlns:wp14="http://schemas.microsoft.com/office/word/2010/wordprocessingDrawing" xmlns:wp="http://schemas.openxmlformats.org/drawingml/2006/wordprocessingDrawing" xmlns:w10="urn:schemas-microsoft-com:office:word" xmlns:w="http://schemas.openxmlformats.org/wordprocessingml/2006/main" xmlns:w14="http://schemas.microsoft.com/office/word/2010/wordml" xmlns:w15="http://schemas.microsoft.com/office/word/2012/wordml" xmlns:w16se="http://schemas.microsoft.com/office/word/2015/wordml/symex" xmlns:wpg="http://schemas.microsoft.com/office/word/2010/wordprocessingGroup" xmlns:wpi="http://schemas.microsoft.com/office/word/2010/wordprocessingInk" xmlns:wne="http://schemas.microsoft.com/office/word/2006/wordml" xmlns:wps="http://schemas.microsoft.com/office/word/2010/wordprocessingShape" mc:Ignorable="w14 w15 w16se wp14">
+  <w:footnote w:type="separator" w:id="-1">
+    <w:p>
+      <w:pPr>
+        <w:spacing w:after="0" w:line="240" w:lineRule="auto"/>
+      </w:pPr>
+      <w:r>
+        <w:separator/>
+      </w:r>
+    </w:p>
+  </w:footnote>
+  <w:footnote w:type="continuationSeparator" w:id="0">
+    <w:p>
+      <w:pPr>
+        <w:spacing w:after="0" w:line="240" w:lineRule="auto"/>
+      </w:pPr>
+      <w:r>
+        <w:continuationSeparator/>
+      </w:r>
+    </w:p>
+  </w:footnote>
+</w:footnotes>
+</file>
+
+<file path=word/header1.xml><?xml version="1.0" encoding="utf-8"?>
+<w:hdr xmlns:wpc="http://schemas.microsoft.com/office/word/2010/wordprocessingCanvas" xmlns:cx="http://schemas.microsoft.com/office/drawing/2014/chartex" xmlns:cx1="http://schemas.microsoft.com/office/drawing/2015/9/8/chartex" xmlns:mc="http://schemas.openxmlformats.org/markup-compatibility/2006" xmlns:o="urn:schemas-microsoft-com:office:office" xmlns:r="http://schemas.openxmlformats.org/officeDocument/2006/relationships" xmlns:m="http://schemas.openxmlformats.org/officeDocument/2006/math" xmlns:v="urn:schemas-microsoft-com:vml" xmlns:wp14="http://schemas.microsoft.com/office/word/2010/wordprocessingDrawing" xmlns:wp="http://schemas.openxmlformats.org/drawingml/2006/wordprocessingDrawing" xmlns:w10="urn:schemas-microsoft-com:office:word" xmlns:w="http://schemas.openxmlformats.org/wordprocessingml/2006/main" xmlns:w14="http://schemas.microsoft.com/office/word/2010/wordml" xmlns:w15="http://schemas.microsoft.com/office/word/2012/wordml" xmlns:w16se="http://schemas.microsoft.com/office/word/2015/wordml/symex" xmlns:wpg="http://schemas.microsoft.com/office/word/2010/wordprocessingGroup" xmlns:wpi="http://schemas.microsoft.com/office/word/2010/wordprocessingInk" xmlns:wne="http://schemas.microsoft.com/office/word/2006/wordml" xmlns:wps="http://schemas.microsoft.com/office/word/2010/wordprocessingShape" mc:Ignorable="w14 w15 w16se wp14">
+  <w:p>
+    <w:pPr>
+      <w:pStyle w:val="Header"/>
+    </w:pPr>
+    <w:r>
+      <w:ptab w:relativeTo="margin" w:alignment="center" w:leader="none"/>
+    </w:r>
+    <w:r>
+      <w:ptab w:relativeTo="margin" w:alignment="right" w:leader="none"/>
+    </w:r>
+    <w:r>
+      <w:t>68_Adnan Shaikh</w:t>
+    </w:r>
+  </w:p>
+</w:hdr>
 </file>
 
 <file path=word/numbering.xml><?xml version="1.0" encoding="utf-8"?>
@@ -3484,6 +3599,60 @@
     <w:semiHidden/>
     <w:unhideWhenUsed/>
   </w:style>
+  <w:style w:type="paragraph" w:styleId="Header">
+    <w:name w:val="header"/>
+    <w:basedOn w:val="Normal"/>
+    <w:link w:val="HeaderChar"/>
+    <w:uiPriority w:val="99"/>
+    <w:unhideWhenUsed/>
+    <w:rsid w:val="00FB545A"/>
+    <w:pPr>
+      <w:tabs>
+        <w:tab w:val="center" w:pos="4513"/>
+        <w:tab w:val="right" w:pos="9026"/>
+      </w:tabs>
+      <w:spacing w:after="0" w:line="240" w:lineRule="auto"/>
+    </w:pPr>
+  </w:style>
+  <w:style w:type="character" w:customStyle="1" w:styleId="HeaderChar">
+    <w:name w:val="Header Char"/>
+    <w:basedOn w:val="DefaultParagraphFont"/>
+    <w:link w:val="Header"/>
+    <w:uiPriority w:val="99"/>
+    <w:rsid w:val="00FB545A"/>
+    <w:rPr>
+      <w:rFonts w:ascii="Times New Roman" w:eastAsia="Times New Roman" w:hAnsi="Times New Roman" w:cs="Times New Roman"/>
+      <w:color w:val="000000"/>
+      <w:sz w:val="24"/>
+    </w:rPr>
+  </w:style>
+  <w:style w:type="paragraph" w:styleId="Footer">
+    <w:name w:val="footer"/>
+    <w:basedOn w:val="Normal"/>
+    <w:link w:val="FooterChar"/>
+    <w:uiPriority w:val="99"/>
+    <w:unhideWhenUsed/>
+    <w:rsid w:val="00FB545A"/>
+    <w:pPr>
+      <w:tabs>
+        <w:tab w:val="center" w:pos="4513"/>
+        <w:tab w:val="right" w:pos="9026"/>
+      </w:tabs>
+      <w:spacing w:after="0" w:line="240" w:lineRule="auto"/>
+    </w:pPr>
+  </w:style>
+  <w:style w:type="character" w:customStyle="1" w:styleId="FooterChar">
+    <w:name w:val="Footer Char"/>
+    <w:basedOn w:val="DefaultParagraphFont"/>
+    <w:link w:val="Footer"/>
+    <w:uiPriority w:val="99"/>
+    <w:rsid w:val="00FB545A"/>
+    <w:rPr>
+      <w:rFonts w:ascii="Times New Roman" w:eastAsia="Times New Roman" w:hAnsi="Times New Roman" w:cs="Times New Roman"/>
+      <w:color w:val="000000"/>
+      <w:sz w:val="24"/>
+    </w:rPr>
+  </w:style>
 </w:styles>
 </file>
 
@@ -3753,7 +3922,7 @@
 </file>
 
 <file path=customXml/itemProps1.xml><?xml version="1.0" encoding="utf-8"?>
-<ds:datastoreItem xmlns:ds="http://schemas.openxmlformats.org/officeDocument/2006/customXml" ds:itemID="{F2FD524C-F2C8-4CF8-BF15-2A3926AB653B}">
+<ds:datastoreItem xmlns:ds="http://schemas.openxmlformats.org/officeDocument/2006/customXml" ds:itemID="{EFC88C7A-A5A2-4FF0-9871-2DF3C8D1AC0D}">
   <ds:schemaRefs>
     <ds:schemaRef ds:uri="http://schemas.openxmlformats.org/officeDocument/2006/bibliography"/>
   </ds:schemaRefs>

</xml_diff>